<commit_message>
Avance de la pregunta 1
</commit_message>
<xml_diff>
--- a/Hoja de respuestas.docx
+++ b/Hoja de respuestas.docx
@@ -261,23 +261,7 @@
           <w:sz w:val="28"/>
           <w:szCs w:val="28"/>
         </w:rPr>
-        <w:t xml:space="preserve">Con Python sin uso de librerías, calcule del </w:t>
-      </w:r>
-      <w:r>
-        <w:rPr>
-          <w:rFonts w:ascii="Times New Roman" w:hAnsi="Times New Roman" w:cs="Times New Roman"/>
-          <w:sz w:val="28"/>
-          <w:szCs w:val="28"/>
-        </w:rPr>
-        <w:t>último</w:t>
-      </w:r>
-      <w:r>
-        <w:rPr>
-          <w:rFonts w:ascii="Times New Roman" w:hAnsi="Times New Roman" w:cs="Times New Roman"/>
-          <w:sz w:val="28"/>
-          <w:szCs w:val="28"/>
-        </w:rPr>
-        <w:t xml:space="preserve"> cuartil, percentil 80 por columna; explique qué significa en cada caso.</w:t>
+        <w:t>Con Python sin uso de librerías, calcule del último cuartil, percentil 80 por columna; explique qué significa en cada caso.</w:t>
       </w:r>
     </w:p>
     <w:p>
@@ -849,21 +833,7 @@
             <w:rStyle w:val="Hipervnculo"/>
             <w:color w:val="0070C0"/>
           </w:rPr>
-          <w:t>Resp</w:t>
-        </w:r>
-        <w:r>
-          <w:rPr>
-            <w:rStyle w:val="Hipervnculo"/>
-            <w:color w:val="0070C0"/>
-          </w:rPr>
-          <w:t>u</w:t>
-        </w:r>
-        <w:r>
-          <w:rPr>
-            <w:rStyle w:val="Hipervnculo"/>
-            <w:color w:val="0070C0"/>
-          </w:rPr>
-          <w:t>esta 11</w:t>
+          <w:t>Respuesta 11</w:t>
         </w:r>
       </w:hyperlink>
     </w:p>
@@ -890,6 +860,34 @@
         </w:rPr>
         <w:t>En Excel convierta un decimal en binario, octal y hexadecimal.</w:t>
       </w:r>
+    </w:p>
+    <w:p>
+      <w:pPr>
+        <w:pStyle w:val="URL"/>
+      </w:pPr>
+      <w:hyperlink r:id="rId6" w:history="1">
+        <w:r>
+          <w:rPr>
+            <w:rStyle w:val="Hipervnculo"/>
+            <w:color w:val="0070C0"/>
+          </w:rPr>
+          <w:t>Respu</w:t>
+        </w:r>
+        <w:r>
+          <w:rPr>
+            <w:rStyle w:val="Hipervnculo"/>
+            <w:color w:val="0070C0"/>
+          </w:rPr>
+          <w:t>e</w:t>
+        </w:r>
+        <w:r>
+          <w:rPr>
+            <w:rStyle w:val="Hipervnculo"/>
+            <w:color w:val="0070C0"/>
+          </w:rPr>
+          <w:t>sta 12</w:t>
+        </w:r>
+      </w:hyperlink>
     </w:p>
     <w:sectPr>
       <w:type w:val="continuous"/>
@@ -1495,6 +1493,7 @@
   <w:style w:type="character" w:default="1" w:styleId="Fuentedeprrafopredeter">
     <w:name w:val="Default Paragraph Font"/>
     <w:uiPriority w:val="1"/>
+    <w:semiHidden/>
     <w:unhideWhenUsed/>
   </w:style>
   <w:style w:type="table" w:default="1" w:styleId="Tablanormal">
@@ -1594,13 +1593,12 @@
   </w:style>
   <w:style w:type="paragraph" w:customStyle="1" w:styleId="URL">
     <w:name w:val="URL"/>
-    <w:basedOn w:val="Prrafodelista"/>
+    <w:basedOn w:val="Normal"/>
     <w:link w:val="URLCar"/>
     <w:qFormat/>
-    <w:rsid w:val="0087256B"/>
+    <w:rsid w:val="00AB0002"/>
     <w:pPr>
       <w:spacing w:after="0" w:line="240" w:lineRule="auto"/>
-      <w:ind w:left="0"/>
       <w:jc w:val="right"/>
     </w:pPr>
     <w:rPr>
@@ -1620,7 +1618,7 @@
     <w:name w:val="URL Car"/>
     <w:basedOn w:val="PrrafodelistaCar"/>
     <w:link w:val="URL"/>
-    <w:rsid w:val="0087256B"/>
+    <w:rsid w:val="00AB0002"/>
     <w:rPr>
       <w:rFonts w:ascii="Times New Roman" w:hAnsi="Times New Roman" w:cs="Times New Roman"/>
       <w:color w:val="0070C0"/>

</xml_diff>

<commit_message>
Ahora si, es el ultimo
</commit_message>
<xml_diff>
--- a/Hoja de respuestas.docx
+++ b/Hoja de respuestas.docx
@@ -348,6 +348,32 @@
     </w:p>
     <w:p>
       <w:pPr>
+        <w:pStyle w:val="URL"/>
+        <w:ind w:left="1440"/>
+      </w:pPr>
+      <w:hyperlink r:id="rId5" w:history="1">
+        <w:r>
+          <w:rPr>
+            <w:rStyle w:val="Hipervnculo"/>
+            <w:color w:val="0070C0"/>
+          </w:rPr>
+          <w:t>Respuesta 1</w:t>
+        </w:r>
+      </w:hyperlink>
+    </w:p>
+    <w:p>
+      <w:pPr>
+        <w:pStyle w:val="Prrafodelista"/>
+        <w:ind w:left="1440"/>
+        <w:rPr>
+          <w:rFonts w:ascii="Times New Roman" w:hAnsi="Times New Roman" w:cs="Times New Roman"/>
+          <w:sz w:val="28"/>
+          <w:szCs w:val="28"/>
+        </w:rPr>
+      </w:pPr>
+    </w:p>
+    <w:p>
+      <w:pPr>
         <w:pStyle w:val="Prrafodelista"/>
         <w:numPr>
           <w:ilvl w:val="0"/>
@@ -373,6 +399,21 @@
     </w:p>
     <w:p>
       <w:pPr>
+        <w:pStyle w:val="URL"/>
+        <w:ind w:left="1440"/>
+      </w:pPr>
+      <w:hyperlink r:id="rId6" w:history="1">
+        <w:r>
+          <w:rPr>
+            <w:rStyle w:val="Hipervnculo"/>
+            <w:color w:val="0070C0"/>
+          </w:rPr>
+          <w:t>Respuesta 2</w:t>
+        </w:r>
+      </w:hyperlink>
+    </w:p>
+    <w:p>
+      <w:pPr>
         <w:pStyle w:val="Prrafodelista"/>
         <w:numPr>
           <w:ilvl w:val="0"/>
@@ -413,6 +454,21 @@
     </w:p>
     <w:p>
       <w:pPr>
+        <w:pStyle w:val="URL"/>
+        <w:ind w:left="1440"/>
+      </w:pPr>
+      <w:hyperlink r:id="rId7" w:history="1">
+        <w:r>
+          <w:rPr>
+            <w:rStyle w:val="Hipervnculo"/>
+            <w:color w:val="0070C0"/>
+          </w:rPr>
+          <w:t>Respuesta 3</w:t>
+        </w:r>
+      </w:hyperlink>
+    </w:p>
+    <w:p>
+      <w:pPr>
         <w:pStyle w:val="Prrafodelista"/>
         <w:numPr>
           <w:ilvl w:val="0"/>
@@ -453,6 +509,21 @@
     </w:p>
     <w:p>
       <w:pPr>
+        <w:pStyle w:val="URL"/>
+        <w:ind w:left="1440"/>
+      </w:pPr>
+      <w:hyperlink r:id="rId8" w:history="1">
+        <w:r>
+          <w:rPr>
+            <w:rStyle w:val="Hipervnculo"/>
+            <w:color w:val="0070C0"/>
+          </w:rPr>
+          <w:t>Respuesta 4</w:t>
+        </w:r>
+      </w:hyperlink>
+    </w:p>
+    <w:p>
+      <w:pPr>
         <w:pStyle w:val="Prrafodelista"/>
         <w:numPr>
           <w:ilvl w:val="0"/>
@@ -477,6 +548,28 @@
     </w:p>
     <w:p>
       <w:pPr>
+        <w:pStyle w:val="URL"/>
+        <w:ind w:left="1440"/>
+      </w:pPr>
+      <w:hyperlink r:id="rId9" w:history="1">
+        <w:r>
+          <w:rPr>
+            <w:rStyle w:val="Hipervnculo"/>
+            <w:color w:val="0070C0"/>
+          </w:rPr>
+          <w:t>Respuesta 5</w:t>
+        </w:r>
+      </w:hyperlink>
+      <w:r>
+        <w:rPr>
+          <w:rStyle w:val="Hipervnculo"/>
+          <w:color w:val="0070C0"/>
+        </w:rPr>
+        <w:t xml:space="preserve"> (INCOMPLETO)</w:t>
+      </w:r>
+    </w:p>
+    <w:p>
+      <w:pPr>
         <w:pStyle w:val="Prrafodelista"/>
         <w:numPr>
           <w:ilvl w:val="0"/>
@@ -496,7 +589,6 @@
           <w:sz w:val="28"/>
           <w:szCs w:val="28"/>
         </w:rPr>
-        <w:lastRenderedPageBreak/>
         <w:t xml:space="preserve">En PYTHON grafique el </w:t>
       </w:r>
       <w:r>
@@ -515,6 +607,21 @@
         </w:rPr>
         <w:t xml:space="preserve"> de decisión (puede no ser aplicable, pero obtenga una representación cercana).</w:t>
       </w:r>
+    </w:p>
+    <w:p>
+      <w:pPr>
+        <w:pStyle w:val="URL"/>
+        <w:ind w:left="1440"/>
+      </w:pPr>
+      <w:hyperlink r:id="rId10" w:history="1">
+        <w:r>
+          <w:rPr>
+            <w:rStyle w:val="Hipervnculo"/>
+            <w:color w:val="0070C0"/>
+          </w:rPr>
+          <w:t>SIN RESPUESTA</w:t>
+        </w:r>
+      </w:hyperlink>
     </w:p>
     <w:p>
       <w:pPr>
@@ -537,6 +644,7 @@
           <w:sz w:val="28"/>
           <w:szCs w:val="28"/>
         </w:rPr>
+        <w:lastRenderedPageBreak/>
         <w:t xml:space="preserve">Con el uso de EXCEL, realice en el algoritmo genético de </w:t>
       </w:r>
       <m:oMath>
@@ -664,6 +772,21 @@
     </w:p>
     <w:p>
       <w:pPr>
+        <w:pStyle w:val="URL"/>
+        <w:ind w:left="1440"/>
+      </w:pPr>
+      <w:hyperlink r:id="rId11" w:history="1">
+        <w:r>
+          <w:rPr>
+            <w:rStyle w:val="Hipervnculo"/>
+            <w:color w:val="0070C0"/>
+          </w:rPr>
+          <w:t>Respuesta 7</w:t>
+        </w:r>
+      </w:hyperlink>
+    </w:p>
+    <w:p>
+      <w:pPr>
         <w:pStyle w:val="Prrafodelista"/>
         <w:numPr>
           <w:ilvl w:val="0"/>
@@ -688,6 +811,31 @@
     </w:p>
     <w:p>
       <w:pPr>
+        <w:pStyle w:val="URL"/>
+        <w:ind w:left="1440"/>
+      </w:pPr>
+      <w:hyperlink r:id="rId12" w:history="1">
+        <w:r>
+          <w:rPr>
+            <w:rStyle w:val="Hipervnculo"/>
+            <w:color w:val="0070C0"/>
+          </w:rPr>
+          <w:t>Respuesta 8</w:t>
+        </w:r>
+      </w:hyperlink>
+    </w:p>
+    <w:p>
+      <w:pPr>
+        <w:spacing w:before="2000" w:after="2000"/>
+        <w:rPr>
+          <w:rFonts w:ascii="Times New Roman" w:hAnsi="Times New Roman" w:cs="Times New Roman"/>
+          <w:sz w:val="28"/>
+          <w:szCs w:val="28"/>
+        </w:rPr>
+      </w:pPr>
+    </w:p>
+    <w:p>
+      <w:pPr>
         <w:pStyle w:val="Prrafodelista"/>
         <w:numPr>
           <w:ilvl w:val="0"/>
@@ -707,8 +855,24 @@
           <w:sz w:val="28"/>
           <w:szCs w:val="28"/>
         </w:rPr>
+        <w:lastRenderedPageBreak/>
         <w:t>Explique cómo se solucionaría mediante Excel el problema del caballo en el tablero de ajedrez con algoritmos genéticos (al menos una generación de 4x4 de las cuales pueden ser 5 posiciones de las 16).</w:t>
       </w:r>
+    </w:p>
+    <w:p>
+      <w:pPr>
+        <w:pStyle w:val="URL"/>
+        <w:ind w:left="1440"/>
+      </w:pPr>
+      <w:hyperlink r:id="rId13" w:history="1">
+        <w:r>
+          <w:rPr>
+            <w:rStyle w:val="Hipervnculo"/>
+            <w:color w:val="0070C0"/>
+          </w:rPr>
+          <w:t>Respuesta 9</w:t>
+        </w:r>
+      </w:hyperlink>
     </w:p>
     <w:p>
       <w:pPr>
@@ -731,95 +895,6 @@
           <w:sz w:val="28"/>
           <w:szCs w:val="28"/>
         </w:rPr>
-        <w:lastRenderedPageBreak/>
-        <w:t xml:space="preserve">En </w:t>
-      </w:r>
-      <w:r>
-        <w:rPr>
-          <w:rFonts w:ascii="Times New Roman" w:hAnsi="Times New Roman" w:cs="Times New Roman"/>
-          <w:sz w:val="28"/>
-          <w:szCs w:val="28"/>
-        </w:rPr>
-        <w:t>Python</w:t>
-      </w:r>
-      <w:r>
-        <w:rPr>
-          <w:rFonts w:ascii="Times New Roman" w:hAnsi="Times New Roman" w:cs="Times New Roman"/>
-          <w:sz w:val="28"/>
-          <w:szCs w:val="28"/>
-        </w:rPr>
-        <w:t xml:space="preserve"> realice la </w:t>
-      </w:r>
-      <w:r>
-        <w:rPr>
-          <w:rFonts w:ascii="Times New Roman" w:hAnsi="Times New Roman" w:cs="Times New Roman"/>
-          <w:sz w:val="28"/>
-          <w:szCs w:val="28"/>
-        </w:rPr>
-        <w:t>representación</w:t>
-      </w:r>
-      <w:r>
-        <w:rPr>
-          <w:rFonts w:ascii="Times New Roman" w:hAnsi="Times New Roman" w:cs="Times New Roman"/>
-          <w:sz w:val="28"/>
-          <w:szCs w:val="28"/>
-        </w:rPr>
-        <w:t xml:space="preserve"> de su </w:t>
-      </w:r>
-      <w:r>
-        <w:rPr>
-          <w:rFonts w:ascii="Times New Roman" w:hAnsi="Times New Roman" w:cs="Times New Roman"/>
-          <w:sz w:val="28"/>
-          <w:szCs w:val="28"/>
-        </w:rPr>
-        <w:t>árbol</w:t>
-      </w:r>
-      <w:r>
-        <w:rPr>
-          <w:rFonts w:ascii="Times New Roman" w:hAnsi="Times New Roman" w:cs="Times New Roman"/>
-          <w:sz w:val="28"/>
-          <w:szCs w:val="28"/>
-        </w:rPr>
-        <w:t xml:space="preserve"> </w:t>
-      </w:r>
-      <w:r>
-        <w:rPr>
-          <w:rFonts w:ascii="Times New Roman" w:hAnsi="Times New Roman" w:cs="Times New Roman"/>
-          <w:sz w:val="28"/>
-          <w:szCs w:val="28"/>
-        </w:rPr>
-        <w:t>familiar</w:t>
-      </w:r>
-      <w:r>
-        <w:rPr>
-          <w:rFonts w:ascii="Times New Roman" w:hAnsi="Times New Roman" w:cs="Times New Roman"/>
-          <w:sz w:val="28"/>
-          <w:szCs w:val="28"/>
-        </w:rPr>
-        <w:t>.</w:t>
-      </w:r>
-    </w:p>
-    <w:p>
-      <w:pPr>
-        <w:pStyle w:val="Prrafodelista"/>
-        <w:numPr>
-          <w:ilvl w:val="0"/>
-          <w:numId w:val="2"/>
-        </w:numPr>
-        <w:spacing w:before="2000" w:after="2000"/>
-        <w:contextualSpacing w:val="0"/>
-        <w:rPr>
-          <w:rFonts w:ascii="Times New Roman" w:hAnsi="Times New Roman" w:cs="Times New Roman"/>
-          <w:sz w:val="28"/>
-          <w:szCs w:val="28"/>
-        </w:rPr>
-      </w:pPr>
-      <w:r>
-        <w:rPr>
-          <w:rFonts w:ascii="Times New Roman" w:hAnsi="Times New Roman" w:cs="Times New Roman"/>
-          <w:sz w:val="28"/>
-          <w:szCs w:val="28"/>
-        </w:rPr>
         <w:t>Realice en Python la impresión de ¨hola mundo¨.</w:t>
       </w:r>
     </w:p>
@@ -827,7 +902,7 @@
       <w:pPr>
         <w:pStyle w:val="URL"/>
       </w:pPr>
-      <w:hyperlink r:id="rId5" w:history="1">
+      <w:hyperlink r:id="rId14" w:history="1">
         <w:r>
           <w:rPr>
             <w:rStyle w:val="Hipervnculo"/>
@@ -865,27 +940,13 @@
       <w:pPr>
         <w:pStyle w:val="URL"/>
       </w:pPr>
-      <w:hyperlink r:id="rId6" w:history="1">
+      <w:hyperlink r:id="rId15" w:history="1">
         <w:r>
           <w:rPr>
             <w:rStyle w:val="Hipervnculo"/>
             <w:color w:val="0070C0"/>
           </w:rPr>
-          <w:t>Respu</w:t>
-        </w:r>
-        <w:r>
-          <w:rPr>
-            <w:rStyle w:val="Hipervnculo"/>
-            <w:color w:val="0070C0"/>
-          </w:rPr>
-          <w:t>e</w:t>
-        </w:r>
-        <w:r>
-          <w:rPr>
-            <w:rStyle w:val="Hipervnculo"/>
-            <w:color w:val="0070C0"/>
-          </w:rPr>
-          <w:t>sta 12</w:t>
+          <w:t>Respuesta 12</w:t>
         </w:r>
       </w:hyperlink>
     </w:p>

</xml_diff>